<commit_message>
Added Screenshots of Code
</commit_message>
<xml_diff>
--- a/writing/ChessProblemsScreenshots.docx
+++ b/writing/ChessProblemsScreenshots.docx
@@ -4,8 +4,71 @@
   <w:body>
     <w:p>
       <w:r>
+        <w:rPr>
+          <w:noProof/>
+        </w:rPr>
         <w:drawing>
-          <wp:anchor distT="0" distB="0" distL="114300" distR="114300" simplePos="0" relativeHeight="251658240" behindDoc="0" locked="0" layoutInCell="1" allowOverlap="1" wp14:anchorId="11D9F94D" wp14:editId="60BAFF65">
+          <wp:anchor distT="0" distB="0" distL="114300" distR="114300" simplePos="0" relativeHeight="251665408" behindDoc="0" locked="0" layoutInCell="1" allowOverlap="1" wp14:anchorId="47531D76" wp14:editId="10270628">
+            <wp:simplePos x="0" y="0"/>
+            <wp:positionH relativeFrom="page">
+              <wp:posOffset>5344795</wp:posOffset>
+            </wp:positionH>
+            <wp:positionV relativeFrom="paragraph">
+              <wp:posOffset>10795</wp:posOffset>
+            </wp:positionV>
+            <wp:extent cx="1382395" cy="3182620"/>
+            <wp:effectExtent l="0" t="0" r="8255" b="0"/>
+            <wp:wrapSquare wrapText="bothSides"/>
+            <wp:docPr id="1597960540" name="Picture 1" descr="A screen shot of a computer program&#10;&#10;Description automatically generated"/>
+            <wp:cNvGraphicFramePr>
+              <a:graphicFrameLocks xmlns:a="http://schemas.openxmlformats.org/drawingml/2006/main" noChangeAspect="1"/>
+            </wp:cNvGraphicFramePr>
+            <a:graphic xmlns:a="http://schemas.openxmlformats.org/drawingml/2006/main">
+              <a:graphicData uri="http://schemas.openxmlformats.org/drawingml/2006/picture">
+                <pic:pic xmlns:pic="http://schemas.openxmlformats.org/drawingml/2006/picture">
+                  <pic:nvPicPr>
+                    <pic:cNvPr id="1597960540" name="Picture 1" descr="A screen shot of a computer program&#10;&#10;Description automatically generated"/>
+                    <pic:cNvPicPr/>
+                  </pic:nvPicPr>
+                  <pic:blipFill>
+                    <a:blip r:embed="rId4" cstate="print">
+                      <a:extLst>
+                        <a:ext uri="{28A0092B-C50C-407E-A947-70E740481C1C}">
+                          <a14:useLocalDpi xmlns:a14="http://schemas.microsoft.com/office/drawing/2010/main" val="0"/>
+                        </a:ext>
+                      </a:extLst>
+                    </a:blip>
+                    <a:stretch>
+                      <a:fillRect/>
+                    </a:stretch>
+                  </pic:blipFill>
+                  <pic:spPr>
+                    <a:xfrm>
+                      <a:off x="0" y="0"/>
+                      <a:ext cx="1382395" cy="3182620"/>
+                    </a:xfrm>
+                    <a:prstGeom prst="rect">
+                      <a:avLst/>
+                    </a:prstGeom>
+                  </pic:spPr>
+                </pic:pic>
+              </a:graphicData>
+            </a:graphic>
+            <wp14:sizeRelH relativeFrom="page">
+              <wp14:pctWidth>0</wp14:pctWidth>
+            </wp14:sizeRelH>
+            <wp14:sizeRelV relativeFrom="page">
+              <wp14:pctHeight>0</wp14:pctHeight>
+            </wp14:sizeRelV>
+          </wp:anchor>
+        </w:drawing>
+      </w:r>
+      <w:r>
+        <w:rPr>
+          <w:noProof/>
+        </w:rPr>
+        <w:drawing>
+          <wp:anchor distT="0" distB="0" distL="114300" distR="114300" simplePos="0" relativeHeight="251658240" behindDoc="0" locked="0" layoutInCell="1" allowOverlap="1" wp14:anchorId="11D9F94D" wp14:editId="3E01CAC8">
             <wp:simplePos x="0" y="0"/>
             <wp:positionH relativeFrom="column">
               <wp:posOffset>-423333</wp:posOffset>
@@ -28,7 +91,7 @@
                     <pic:cNvPicPr/>
                   </pic:nvPicPr>
                   <pic:blipFill>
-                    <a:blip r:embed="rId4">
+                    <a:blip r:embed="rId5">
                       <a:extLst>
                         <a:ext uri="{28A0092B-C50C-407E-A947-70E740481C1C}">
                           <a14:useLocalDpi xmlns:a14="http://schemas.microsoft.com/office/drawing/2010/main" val="0"/>
@@ -61,8 +124,11 @@
         </w:drawing>
       </w:r>
       <w:r>
+        <w:rPr>
+          <w:noProof/>
+        </w:rPr>
         <w:drawing>
-          <wp:anchor distT="0" distB="0" distL="114300" distR="114300" simplePos="0" relativeHeight="251659264" behindDoc="0" locked="0" layoutInCell="1" allowOverlap="1" wp14:anchorId="23C9F80C" wp14:editId="3B457B5E">
+          <wp:anchor distT="0" distB="0" distL="114300" distR="114300" simplePos="0" relativeHeight="251659264" behindDoc="0" locked="0" layoutInCell="1" allowOverlap="1" wp14:anchorId="23C9F80C" wp14:editId="4AB916DA">
             <wp:simplePos x="0" y="0"/>
             <wp:positionH relativeFrom="margin">
               <wp:posOffset>-423333</wp:posOffset>
@@ -85,7 +151,7 @@
                     <pic:cNvPicPr/>
                   </pic:nvPicPr>
                   <pic:blipFill>
-                    <a:blip r:embed="rId5">
+                    <a:blip r:embed="rId6">
                       <a:extLst>
                         <a:ext uri="{28A0092B-C50C-407E-A947-70E740481C1C}">
                           <a14:useLocalDpi xmlns:a14="http://schemas.microsoft.com/office/drawing/2010/main" val="0"/>
@@ -133,13 +199,72 @@
     <w:p/>
     <w:p/>
     <w:p/>
-    <w:p/>
-    <w:p>
-      <w:pPr>
-        <w:rPr>
-          <w:noProof/>
-        </w:rPr>
-      </w:pPr>
+    <w:p>
+      <w:pPr>
+        <w:rPr>
+          <w:noProof/>
+        </w:rPr>
+      </w:pPr>
+      <w:r>
+        <w:rPr>
+          <w:noProof/>
+        </w:rPr>
+        <w:drawing>
+          <wp:anchor distT="0" distB="0" distL="114300" distR="114300" simplePos="0" relativeHeight="251661312" behindDoc="0" locked="0" layoutInCell="1" allowOverlap="1" wp14:anchorId="30AF3EA8" wp14:editId="2B956637">
+            <wp:simplePos x="0" y="0"/>
+            <wp:positionH relativeFrom="column">
+              <wp:posOffset>2767965</wp:posOffset>
+            </wp:positionH>
+            <wp:positionV relativeFrom="paragraph">
+              <wp:posOffset>1005840</wp:posOffset>
+            </wp:positionV>
+            <wp:extent cx="2400300" cy="609600"/>
+            <wp:effectExtent l="0" t="0" r="0" b="0"/>
+            <wp:wrapSquare wrapText="bothSides"/>
+            <wp:docPr id="1734069936" name="Picture 1" descr="A black background with white text and symbols&#10;&#10;Description automatically generated"/>
+            <wp:cNvGraphicFramePr>
+              <a:graphicFrameLocks xmlns:a="http://schemas.openxmlformats.org/drawingml/2006/main" noChangeAspect="1"/>
+            </wp:cNvGraphicFramePr>
+            <a:graphic xmlns:a="http://schemas.openxmlformats.org/drawingml/2006/main">
+              <a:graphicData uri="http://schemas.openxmlformats.org/drawingml/2006/picture">
+                <pic:pic xmlns:pic="http://schemas.openxmlformats.org/drawingml/2006/picture">
+                  <pic:nvPicPr>
+                    <pic:cNvPr id="1734069936" name="Picture 1" descr="A black background with white text and symbols&#10;&#10;Description automatically generated"/>
+                    <pic:cNvPicPr/>
+                  </pic:nvPicPr>
+                  <pic:blipFill>
+                    <a:blip r:embed="rId7">
+                      <a:extLst>
+                        <a:ext uri="{28A0092B-C50C-407E-A947-70E740481C1C}">
+                          <a14:useLocalDpi xmlns:a14="http://schemas.microsoft.com/office/drawing/2010/main" val="0"/>
+                        </a:ext>
+                      </a:extLst>
+                    </a:blip>
+                    <a:stretch>
+                      <a:fillRect/>
+                    </a:stretch>
+                  </pic:blipFill>
+                  <pic:spPr>
+                    <a:xfrm>
+                      <a:off x="0" y="0"/>
+                      <a:ext cx="2400300" cy="609600"/>
+                    </a:xfrm>
+                    <a:prstGeom prst="rect">
+                      <a:avLst/>
+                    </a:prstGeom>
+                  </pic:spPr>
+                </pic:pic>
+              </a:graphicData>
+            </a:graphic>
+            <wp14:sizeRelH relativeFrom="page">
+              <wp14:pctWidth>0</wp14:pctWidth>
+            </wp14:sizeRelH>
+            <wp14:sizeRelV relativeFrom="page">
+              <wp14:pctHeight>0</wp14:pctHeight>
+            </wp14:sizeRelV>
+          </wp:anchor>
+        </w:drawing>
+      </w:r>
       <w:r>
         <w:t>Black and White pieces wrong way around.</w:t>
       </w:r>
@@ -150,6 +275,9 @@
         <w:t xml:space="preserve"> </w:t>
       </w:r>
       <w:r>
+        <w:rPr>
+          <w:noProof/>
+        </w:rPr>
         <w:drawing>
           <wp:anchor distT="0" distB="0" distL="114300" distR="114300" simplePos="0" relativeHeight="251660288" behindDoc="0" locked="0" layoutInCell="1" allowOverlap="1" wp14:anchorId="4886602B" wp14:editId="4185D1DF">
             <wp:simplePos x="0" y="0"/>
@@ -174,7 +302,7 @@
                     <pic:cNvPicPr/>
                   </pic:nvPicPr>
                   <pic:blipFill>
-                    <a:blip r:embed="rId6">
+                    <a:blip r:embed="rId8">
                       <a:extLst>
                         <a:ext uri="{28A0092B-C50C-407E-A947-70E740481C1C}">
                           <a14:useLocalDpi xmlns:a14="http://schemas.microsoft.com/office/drawing/2010/main" val="0"/>
@@ -217,17 +345,20 @@
         <w:rPr>
           <w:noProof/>
         </w:rPr>
-        <w:t xml:space="preserve">Changed to </w:t>
-      </w:r>
-      <w:r>
-        <w:rPr>
-          <w:noProof/>
-        </w:rPr>
+        <w:lastRenderedPageBreak/>
         <w:drawing>
-          <wp:inline distT="0" distB="0" distL="0" distR="0" wp14:anchorId="30AF3EA8" wp14:editId="4E0388D3">
-            <wp:extent cx="2400508" cy="609653"/>
+          <wp:anchor distT="0" distB="0" distL="114300" distR="114300" simplePos="0" relativeHeight="251662336" behindDoc="0" locked="0" layoutInCell="1" allowOverlap="1" wp14:anchorId="7B7DD6B8" wp14:editId="68BDC796">
+            <wp:simplePos x="0" y="0"/>
+            <wp:positionH relativeFrom="column">
+              <wp:posOffset>-581025</wp:posOffset>
+            </wp:positionH>
+            <wp:positionV relativeFrom="paragraph">
+              <wp:posOffset>0</wp:posOffset>
+            </wp:positionV>
+            <wp:extent cx="4419600" cy="5509260"/>
             <wp:effectExtent l="0" t="0" r="0" b="0"/>
-            <wp:docPr id="1734069936" name="Picture 1" descr="A black background with white text and symbols&#10;&#10;Description automatically generated"/>
+            <wp:wrapSquare wrapText="bothSides"/>
+            <wp:docPr id="1871373669" name="Picture 1" descr="A screen shot of a computer program&#10;&#10;Description automatically generated"/>
             <wp:cNvGraphicFramePr>
               <a:graphicFrameLocks xmlns:a="http://schemas.openxmlformats.org/drawingml/2006/main" noChangeAspect="1"/>
             </wp:cNvGraphicFramePr>
@@ -235,11 +366,17 @@
               <a:graphicData uri="http://schemas.openxmlformats.org/drawingml/2006/picture">
                 <pic:pic xmlns:pic="http://schemas.openxmlformats.org/drawingml/2006/picture">
                   <pic:nvPicPr>
-                    <pic:cNvPr id="1734069936" name="Picture 1" descr="A black background with white text and symbols&#10;&#10;Description automatically generated"/>
+                    <pic:cNvPr id="1871373669" name="Picture 1" descr="A screen shot of a computer program&#10;&#10;Description automatically generated"/>
                     <pic:cNvPicPr/>
                   </pic:nvPicPr>
                   <pic:blipFill>
-                    <a:blip r:embed="rId7"/>
+                    <a:blip r:embed="rId9">
+                      <a:extLst>
+                        <a:ext uri="{28A0092B-C50C-407E-A947-70E740481C1C}">
+                          <a14:useLocalDpi xmlns:a14="http://schemas.microsoft.com/office/drawing/2010/main" val="0"/>
+                        </a:ext>
+                      </a:extLst>
+                    </a:blip>
                     <a:stretch>
                       <a:fillRect/>
                     </a:stretch>
@@ -247,7 +384,856 @@
                   <pic:spPr>
                     <a:xfrm>
                       <a:off x="0" y="0"/>
-                      <a:ext cx="2400508" cy="609653"/>
+                      <a:ext cx="4419600" cy="5509260"/>
+                    </a:xfrm>
+                    <a:prstGeom prst="rect">
+                      <a:avLst/>
+                    </a:prstGeom>
+                  </pic:spPr>
+                </pic:pic>
+              </a:graphicData>
+            </a:graphic>
+            <wp14:sizeRelH relativeFrom="page">
+              <wp14:pctWidth>0</wp14:pctWidth>
+            </wp14:sizeRelH>
+            <wp14:sizeRelV relativeFrom="page">
+              <wp14:pctHeight>0</wp14:pctHeight>
+            </wp14:sizeRelV>
+          </wp:anchor>
+        </w:drawing>
+      </w:r>
+      <w:r>
+        <w:rPr>
+          <w:noProof/>
+        </w:rPr>
+        <w:tab/>
+      </w:r>
+      <w:r>
+        <w:rPr>
+          <w:noProof/>
+        </w:rPr>
+        <w:tab/>
+      </w:r>
+      <w:r>
+        <w:rPr>
+          <w:noProof/>
+        </w:rPr>
+        <w:tab/>
+      </w:r>
+      <w:r>
+        <w:rPr>
+          <w:noProof/>
+        </w:rPr>
+        <w:tab/>
+      </w:r>
+      <w:r>
+        <w:rPr>
+          <w:noProof/>
+        </w:rPr>
+        <w:tab/>
+      </w:r>
+      <w:r>
+        <w:rPr>
+          <w:noProof/>
+        </w:rPr>
+        <w:drawing>
+          <wp:anchor distT="0" distB="0" distL="114300" distR="114300" simplePos="0" relativeHeight="251664384" behindDoc="0" locked="0" layoutInCell="1" allowOverlap="1" wp14:anchorId="1F92E81B" wp14:editId="4730507D">
+            <wp:simplePos x="0" y="0"/>
+            <wp:positionH relativeFrom="column">
+              <wp:posOffset>4114800</wp:posOffset>
+            </wp:positionH>
+            <wp:positionV relativeFrom="paragraph">
+              <wp:posOffset>180975</wp:posOffset>
+            </wp:positionV>
+            <wp:extent cx="1524000" cy="1803400"/>
+            <wp:effectExtent l="0" t="0" r="0" b="6350"/>
+            <wp:wrapSquare wrapText="bothSides"/>
+            <wp:docPr id="1481300679" name="Picture 1" descr="A screenshot of a computer screen&#10;&#10;Description automatically generated"/>
+            <wp:cNvGraphicFramePr>
+              <a:graphicFrameLocks xmlns:a="http://schemas.openxmlformats.org/drawingml/2006/main" noChangeAspect="1"/>
+            </wp:cNvGraphicFramePr>
+            <a:graphic xmlns:a="http://schemas.openxmlformats.org/drawingml/2006/main">
+              <a:graphicData uri="http://schemas.openxmlformats.org/drawingml/2006/picture">
+                <pic:pic xmlns:pic="http://schemas.openxmlformats.org/drawingml/2006/picture">
+                  <pic:nvPicPr>
+                    <pic:cNvPr id="1481300679" name="Picture 1" descr="A screenshot of a computer screen&#10;&#10;Description automatically generated"/>
+                    <pic:cNvPicPr/>
+                  </pic:nvPicPr>
+                  <pic:blipFill>
+                    <a:blip r:embed="rId10">
+                      <a:extLst>
+                        <a:ext uri="{28A0092B-C50C-407E-A947-70E740481C1C}">
+                          <a14:useLocalDpi xmlns:a14="http://schemas.microsoft.com/office/drawing/2010/main" val="0"/>
+                        </a:ext>
+                      </a:extLst>
+                    </a:blip>
+                    <a:stretch>
+                      <a:fillRect/>
+                    </a:stretch>
+                  </pic:blipFill>
+                  <pic:spPr>
+                    <a:xfrm>
+                      <a:off x="0" y="0"/>
+                      <a:ext cx="1524000" cy="1803400"/>
+                    </a:xfrm>
+                    <a:prstGeom prst="rect">
+                      <a:avLst/>
+                    </a:prstGeom>
+                  </pic:spPr>
+                </pic:pic>
+              </a:graphicData>
+            </a:graphic>
+            <wp14:sizeRelH relativeFrom="page">
+              <wp14:pctWidth>0</wp14:pctWidth>
+            </wp14:sizeRelH>
+            <wp14:sizeRelV relativeFrom="page">
+              <wp14:pctHeight>0</wp14:pctHeight>
+            </wp14:sizeRelV>
+          </wp:anchor>
+        </w:drawing>
+      </w:r>
+      <w:r>
+        <w:rPr>
+          <w:noProof/>
+        </w:rPr>
+        <w:tab/>
+      </w:r>
+    </w:p>
+    <w:p>
+      <w:pPr>
+        <w:rPr>
+          <w:noProof/>
+        </w:rPr>
+      </w:pPr>
+    </w:p>
+    <w:p>
+      <w:pPr>
+        <w:rPr>
+          <w:noProof/>
+        </w:rPr>
+      </w:pPr>
+    </w:p>
+    <w:p>
+      <w:pPr>
+        <w:rPr>
+          <w:noProof/>
+        </w:rPr>
+      </w:pPr>
+    </w:p>
+    <w:p>
+      <w:pPr>
+        <w:rPr>
+          <w:noProof/>
+        </w:rPr>
+      </w:pPr>
+    </w:p>
+    <w:p>
+      <w:pPr>
+        <w:rPr>
+          <w:noProof/>
+        </w:rPr>
+      </w:pPr>
+    </w:p>
+    <w:p>
+      <w:pPr>
+        <w:rPr>
+          <w:noProof/>
+        </w:rPr>
+      </w:pPr>
+    </w:p>
+    <w:p>
+      <w:pPr>
+        <w:rPr>
+          <w:noProof/>
+        </w:rPr>
+      </w:pPr>
+    </w:p>
+    <w:p>
+      <w:pPr>
+        <w:rPr>
+          <w:noProof/>
+        </w:rPr>
+      </w:pPr>
+    </w:p>
+    <w:p>
+      <w:pPr>
+        <w:rPr>
+          <w:noProof/>
+        </w:rPr>
+      </w:pPr>
+    </w:p>
+    <w:p>
+      <w:pPr>
+        <w:rPr>
+          <w:noProof/>
+        </w:rPr>
+      </w:pPr>
+    </w:p>
+    <w:p>
+      <w:pPr>
+        <w:rPr>
+          <w:noProof/>
+        </w:rPr>
+      </w:pPr>
+    </w:p>
+    <w:p>
+      <w:pPr>
+        <w:rPr>
+          <w:noProof/>
+        </w:rPr>
+      </w:pPr>
+      <w:r>
+        <w:rPr>
+          <w:noProof/>
+        </w:rPr>
+        <w:drawing>
+          <wp:anchor distT="0" distB="0" distL="114300" distR="114300" simplePos="0" relativeHeight="251671552" behindDoc="0" locked="0" layoutInCell="1" allowOverlap="1" wp14:anchorId="72BB0244" wp14:editId="492073B7">
+            <wp:simplePos x="0" y="0"/>
+            <wp:positionH relativeFrom="column">
+              <wp:posOffset>-446314</wp:posOffset>
+            </wp:positionH>
+            <wp:positionV relativeFrom="paragraph">
+              <wp:posOffset>263707</wp:posOffset>
+            </wp:positionV>
+            <wp:extent cx="4625741" cy="1265030"/>
+            <wp:effectExtent l="0" t="0" r="3810" b="0"/>
+            <wp:wrapSquare wrapText="bothSides"/>
+            <wp:docPr id="1671801292" name="Picture 1" descr="A screen shot of a computer screen&#10;&#10;Description automatically generated"/>
+            <wp:cNvGraphicFramePr>
+              <a:graphicFrameLocks xmlns:a="http://schemas.openxmlformats.org/drawingml/2006/main" noChangeAspect="1"/>
+            </wp:cNvGraphicFramePr>
+            <a:graphic xmlns:a="http://schemas.openxmlformats.org/drawingml/2006/main">
+              <a:graphicData uri="http://schemas.openxmlformats.org/drawingml/2006/picture">
+                <pic:pic xmlns:pic="http://schemas.openxmlformats.org/drawingml/2006/picture">
+                  <pic:nvPicPr>
+                    <pic:cNvPr id="1671801292" name="Picture 1" descr="A screen shot of a computer screen&#10;&#10;Description automatically generated"/>
+                    <pic:cNvPicPr/>
+                  </pic:nvPicPr>
+                  <pic:blipFill>
+                    <a:blip r:embed="rId11">
+                      <a:extLst>
+                        <a:ext uri="{28A0092B-C50C-407E-A947-70E740481C1C}">
+                          <a14:useLocalDpi xmlns:a14="http://schemas.microsoft.com/office/drawing/2010/main" val="0"/>
+                        </a:ext>
+                      </a:extLst>
+                    </a:blip>
+                    <a:stretch>
+                      <a:fillRect/>
+                    </a:stretch>
+                  </pic:blipFill>
+                  <pic:spPr>
+                    <a:xfrm>
+                      <a:off x="0" y="0"/>
+                      <a:ext cx="4625741" cy="1265030"/>
+                    </a:xfrm>
+                    <a:prstGeom prst="rect">
+                      <a:avLst/>
+                    </a:prstGeom>
+                  </pic:spPr>
+                </pic:pic>
+              </a:graphicData>
+            </a:graphic>
+            <wp14:sizeRelH relativeFrom="page">
+              <wp14:pctWidth>0</wp14:pctWidth>
+            </wp14:sizeRelH>
+            <wp14:sizeRelV relativeFrom="page">
+              <wp14:pctHeight>0</wp14:pctHeight>
+            </wp14:sizeRelV>
+          </wp:anchor>
+        </w:drawing>
+      </w:r>
+    </w:p>
+    <w:p>
+      <w:pPr>
+        <w:rPr>
+          <w:noProof/>
+        </w:rPr>
+      </w:pPr>
+      <w:r>
+        <w:rPr>
+          <w:noProof/>
+        </w:rPr>
+        <w:t>Changed so check draws/wins</w:t>
+      </w:r>
+      <w:r>
+        <w:rPr>
+          <w:noProof/>
+        </w:rPr>
+        <w:t xml:space="preserve"> with evaluation</w:t>
+      </w:r>
+    </w:p>
+    <w:p>
+      <w:pPr>
+        <w:rPr>
+          <w:noProof/>
+        </w:rPr>
+      </w:pPr>
+    </w:p>
+    <w:p>
+      <w:pPr>
+        <w:rPr>
+          <w:noProof/>
+        </w:rPr>
+      </w:pPr>
+    </w:p>
+    <w:p>
+      <w:pPr>
+        <w:rPr>
+          <w:noProof/>
+        </w:rPr>
+      </w:pPr>
+    </w:p>
+    <w:p>
+      <w:pPr>
+        <w:rPr>
+          <w:noProof/>
+        </w:rPr>
+      </w:pPr>
+    </w:p>
+    <w:p>
+      <w:pPr>
+        <w:rPr>
+          <w:noProof/>
+        </w:rPr>
+      </w:pPr>
+    </w:p>
+    <w:p>
+      <w:pPr>
+        <w:rPr>
+          <w:noProof/>
+        </w:rPr>
+      </w:pPr>
+    </w:p>
+    <w:p>
+      <w:pPr>
+        <w:rPr>
+          <w:noProof/>
+        </w:rPr>
+      </w:pPr>
+    </w:p>
+    <w:p>
+      <w:pPr>
+        <w:rPr>
+          <w:noProof/>
+        </w:rPr>
+      </w:pPr>
+    </w:p>
+    <w:p>
+      <w:pPr>
+        <w:rPr>
+          <w:noProof/>
+        </w:rPr>
+      </w:pPr>
+    </w:p>
+    <w:p>
+      <w:pPr>
+        <w:rPr>
+          <w:noProof/>
+        </w:rPr>
+      </w:pPr>
+    </w:p>
+    <w:p>
+      <w:pPr>
+        <w:rPr>
+          <w:noProof/>
+        </w:rPr>
+      </w:pPr>
+      <w:r>
+        <w:rPr>
+          <w:noProof/>
+        </w:rPr>
+        <w:drawing>
+          <wp:anchor distT="0" distB="0" distL="114300" distR="114300" simplePos="0" relativeHeight="251667456" behindDoc="0" locked="0" layoutInCell="1" allowOverlap="1" wp14:anchorId="757687EF" wp14:editId="1778DF7C">
+            <wp:simplePos x="0" y="0"/>
+            <wp:positionH relativeFrom="page">
+              <wp:posOffset>3308713</wp:posOffset>
+            </wp:positionH>
+            <wp:positionV relativeFrom="paragraph">
+              <wp:posOffset>598351</wp:posOffset>
+            </wp:positionV>
+            <wp:extent cx="3761105" cy="911860"/>
+            <wp:effectExtent l="0" t="0" r="0" b="2540"/>
+            <wp:wrapSquare wrapText="bothSides"/>
+            <wp:docPr id="1469352908" name="Picture 1" descr="A screen shot of a computer code&#10;&#10;Description automatically generated"/>
+            <wp:cNvGraphicFramePr>
+              <a:graphicFrameLocks xmlns:a="http://schemas.openxmlformats.org/drawingml/2006/main" noChangeAspect="1"/>
+            </wp:cNvGraphicFramePr>
+            <a:graphic xmlns:a="http://schemas.openxmlformats.org/drawingml/2006/main">
+              <a:graphicData uri="http://schemas.openxmlformats.org/drawingml/2006/picture">
+                <pic:pic xmlns:pic="http://schemas.openxmlformats.org/drawingml/2006/picture">
+                  <pic:nvPicPr>
+                    <pic:cNvPr id="1469352908" name="Picture 1" descr="A screen shot of a computer code&#10;&#10;Description automatically generated"/>
+                    <pic:cNvPicPr/>
+                  </pic:nvPicPr>
+                  <pic:blipFill>
+                    <a:blip r:embed="rId12">
+                      <a:extLst>
+                        <a:ext uri="{28A0092B-C50C-407E-A947-70E740481C1C}">
+                          <a14:useLocalDpi xmlns:a14="http://schemas.microsoft.com/office/drawing/2010/main" val="0"/>
+                        </a:ext>
+                      </a:extLst>
+                    </a:blip>
+                    <a:stretch>
+                      <a:fillRect/>
+                    </a:stretch>
+                  </pic:blipFill>
+                  <pic:spPr>
+                    <a:xfrm>
+                      <a:off x="0" y="0"/>
+                      <a:ext cx="3761105" cy="911860"/>
+                    </a:xfrm>
+                    <a:prstGeom prst="rect">
+                      <a:avLst/>
+                    </a:prstGeom>
+                  </pic:spPr>
+                </pic:pic>
+              </a:graphicData>
+            </a:graphic>
+            <wp14:sizeRelH relativeFrom="page">
+              <wp14:pctWidth>0</wp14:pctWidth>
+            </wp14:sizeRelH>
+            <wp14:sizeRelV relativeFrom="page">
+              <wp14:pctHeight>0</wp14:pctHeight>
+            </wp14:sizeRelV>
+          </wp:anchor>
+        </w:drawing>
+      </w:r>
+      <w:r>
+        <w:rPr>
+          <w:noProof/>
+        </w:rPr>
+        <w:drawing>
+          <wp:anchor distT="0" distB="0" distL="114300" distR="114300" simplePos="0" relativeHeight="251666432" behindDoc="0" locked="0" layoutInCell="1" allowOverlap="1" wp14:anchorId="61D9463F" wp14:editId="0EA8B126">
+            <wp:simplePos x="0" y="0"/>
+            <wp:positionH relativeFrom="column">
+              <wp:posOffset>-413657</wp:posOffset>
+            </wp:positionH>
+            <wp:positionV relativeFrom="paragraph">
+              <wp:posOffset>10704</wp:posOffset>
+            </wp:positionV>
+            <wp:extent cx="2686645" cy="3646714"/>
+            <wp:effectExtent l="0" t="0" r="0" b="0"/>
+            <wp:wrapSquare wrapText="bothSides"/>
+            <wp:docPr id="1244444835" name="Picture 1" descr="A screen shot of a computer program&#10;&#10;Description automatically generated"/>
+            <wp:cNvGraphicFramePr>
+              <a:graphicFrameLocks xmlns:a="http://schemas.openxmlformats.org/drawingml/2006/main" noChangeAspect="1"/>
+            </wp:cNvGraphicFramePr>
+            <a:graphic xmlns:a="http://schemas.openxmlformats.org/drawingml/2006/main">
+              <a:graphicData uri="http://schemas.openxmlformats.org/drawingml/2006/picture">
+                <pic:pic xmlns:pic="http://schemas.openxmlformats.org/drawingml/2006/picture">
+                  <pic:nvPicPr>
+                    <pic:cNvPr id="1244444835" name="Picture 1" descr="A screen shot of a computer program&#10;&#10;Description automatically generated"/>
+                    <pic:cNvPicPr/>
+                  </pic:nvPicPr>
+                  <pic:blipFill>
+                    <a:blip r:embed="rId13">
+                      <a:extLst>
+                        <a:ext uri="{28A0092B-C50C-407E-A947-70E740481C1C}">
+                          <a14:useLocalDpi xmlns:a14="http://schemas.microsoft.com/office/drawing/2010/main" val="0"/>
+                        </a:ext>
+                      </a:extLst>
+                    </a:blip>
+                    <a:stretch>
+                      <a:fillRect/>
+                    </a:stretch>
+                  </pic:blipFill>
+                  <pic:spPr>
+                    <a:xfrm>
+                      <a:off x="0" y="0"/>
+                      <a:ext cx="2686645" cy="3646714"/>
+                    </a:xfrm>
+                    <a:prstGeom prst="rect">
+                      <a:avLst/>
+                    </a:prstGeom>
+                  </pic:spPr>
+                </pic:pic>
+              </a:graphicData>
+            </a:graphic>
+            <wp14:sizeRelH relativeFrom="page">
+              <wp14:pctWidth>0</wp14:pctWidth>
+            </wp14:sizeRelH>
+            <wp14:sizeRelV relativeFrom="page">
+              <wp14:pctHeight>0</wp14:pctHeight>
+            </wp14:sizeRelV>
+          </wp:anchor>
+        </w:drawing>
+      </w:r>
+      <w:r>
+        <w:rPr>
+          <w:noProof/>
+        </w:rPr>
+        <w:t>Adding Input so moves change on board, works but crashes because always running so cant close page etc. Tried to see if way around.</w:t>
+      </w:r>
+    </w:p>
+    <w:p>
+      <w:pPr>
+        <w:rPr>
+          <w:noProof/>
+        </w:rPr>
+      </w:pPr>
+      <w:r>
+        <w:rPr>
+          <w:noProof/>
+        </w:rPr>
+        <w:drawing>
+          <wp:anchor distT="0" distB="0" distL="114300" distR="114300" simplePos="0" relativeHeight="251668480" behindDoc="0" locked="0" layoutInCell="1" allowOverlap="1" wp14:anchorId="73566D96" wp14:editId="5C95AB38">
+            <wp:simplePos x="0" y="0"/>
+            <wp:positionH relativeFrom="margin">
+              <wp:posOffset>2438400</wp:posOffset>
+            </wp:positionH>
+            <wp:positionV relativeFrom="paragraph">
+              <wp:posOffset>902698</wp:posOffset>
+            </wp:positionV>
+            <wp:extent cx="2858770" cy="3635375"/>
+            <wp:effectExtent l="0" t="0" r="0" b="3175"/>
+            <wp:wrapSquare wrapText="bothSides"/>
+            <wp:docPr id="1959142264" name="Picture 1" descr="A computer screen shot of a program code&#10;&#10;Description automatically generated"/>
+            <wp:cNvGraphicFramePr>
+              <a:graphicFrameLocks xmlns:a="http://schemas.openxmlformats.org/drawingml/2006/main" noChangeAspect="1"/>
+            </wp:cNvGraphicFramePr>
+            <a:graphic xmlns:a="http://schemas.openxmlformats.org/drawingml/2006/main">
+              <a:graphicData uri="http://schemas.openxmlformats.org/drawingml/2006/picture">
+                <pic:pic xmlns:pic="http://schemas.openxmlformats.org/drawingml/2006/picture">
+                  <pic:nvPicPr>
+                    <pic:cNvPr id="1959142264" name="Picture 1" descr="A computer screen shot of a program code&#10;&#10;Description automatically generated"/>
+                    <pic:cNvPicPr/>
+                  </pic:nvPicPr>
+                  <pic:blipFill>
+                    <a:blip r:embed="rId14">
+                      <a:extLst>
+                        <a:ext uri="{28A0092B-C50C-407E-A947-70E740481C1C}">
+                          <a14:useLocalDpi xmlns:a14="http://schemas.microsoft.com/office/drawing/2010/main" val="0"/>
+                        </a:ext>
+                      </a:extLst>
+                    </a:blip>
+                    <a:stretch>
+                      <a:fillRect/>
+                    </a:stretch>
+                  </pic:blipFill>
+                  <pic:spPr>
+                    <a:xfrm>
+                      <a:off x="0" y="0"/>
+                      <a:ext cx="2858770" cy="3635375"/>
+                    </a:xfrm>
+                    <a:prstGeom prst="rect">
+                      <a:avLst/>
+                    </a:prstGeom>
+                  </pic:spPr>
+                </pic:pic>
+              </a:graphicData>
+            </a:graphic>
+            <wp14:sizeRelH relativeFrom="page">
+              <wp14:pctWidth>0</wp14:pctWidth>
+            </wp14:sizeRelH>
+            <wp14:sizeRelV relativeFrom="page">
+              <wp14:pctHeight>0</wp14:pctHeight>
+            </wp14:sizeRelV>
+          </wp:anchor>
+        </w:drawing>
+      </w:r>
+    </w:p>
+    <w:p>
+      <w:pPr>
+        <w:rPr>
+          <w:noProof/>
+        </w:rPr>
+      </w:pPr>
+      <w:r>
+        <w:rPr>
+          <w:noProof/>
+        </w:rPr>
+        <w:t>Added a</w:t>
+      </w:r>
+      <w:r>
+        <w:rPr>
+          <w:noProof/>
+        </w:rPr>
+        <w:t>n</w:t>
+      </w:r>
+      <w:r>
+        <w:rPr>
+          <w:noProof/>
+        </w:rPr>
+        <w:t xml:space="preserve"> input box to grab moves</w:t>
+      </w:r>
+    </w:p>
+    <w:p>
+      <w:pPr>
+        <w:rPr>
+          <w:noProof/>
+        </w:rPr>
+      </w:pPr>
+    </w:p>
+    <w:p>
+      <w:pPr>
+        <w:rPr>
+          <w:noProof/>
+        </w:rPr>
+      </w:pPr>
+    </w:p>
+    <w:p>
+      <w:pPr>
+        <w:rPr>
+          <w:noProof/>
+        </w:rPr>
+      </w:pPr>
+    </w:p>
+    <w:p>
+      <w:pPr>
+        <w:rPr>
+          <w:noProof/>
+        </w:rPr>
+      </w:pPr>
+    </w:p>
+    <w:p>
+      <w:pPr>
+        <w:rPr>
+          <w:noProof/>
+        </w:rPr>
+      </w:pPr>
+      <w:r>
+        <w:rPr>
+          <w:noProof/>
+        </w:rPr>
+        <w:t xml:space="preserve"> </w:t>
+      </w:r>
+    </w:p>
+    <w:p>
+      <w:pPr>
+        <w:rPr>
+          <w:noProof/>
+        </w:rPr>
+      </w:pPr>
+    </w:p>
+    <w:p>
+      <w:pPr>
+        <w:rPr>
+          <w:noProof/>
+        </w:rPr>
+      </w:pPr>
+      <w:r>
+        <w:rPr>
+          <w:noProof/>
+        </w:rPr>
+        <w:lastRenderedPageBreak/>
+        <w:drawing>
+          <wp:anchor distT="0" distB="0" distL="114300" distR="114300" simplePos="0" relativeHeight="251670528" behindDoc="0" locked="0" layoutInCell="1" allowOverlap="1" wp14:anchorId="1860CB04" wp14:editId="1047F9B5">
+            <wp:simplePos x="0" y="0"/>
+            <wp:positionH relativeFrom="page">
+              <wp:posOffset>3117850</wp:posOffset>
+            </wp:positionH>
+            <wp:positionV relativeFrom="paragraph">
+              <wp:posOffset>505006</wp:posOffset>
+            </wp:positionV>
+            <wp:extent cx="3832860" cy="968375"/>
+            <wp:effectExtent l="0" t="0" r="0" b="3175"/>
+            <wp:wrapSquare wrapText="bothSides"/>
+            <wp:docPr id="591943172" name="Picture 1" descr="A screenshot of a computer program&#10;&#10;Description automatically generated"/>
+            <wp:cNvGraphicFramePr>
+              <a:graphicFrameLocks xmlns:a="http://schemas.openxmlformats.org/drawingml/2006/main" noChangeAspect="1"/>
+            </wp:cNvGraphicFramePr>
+            <a:graphic xmlns:a="http://schemas.openxmlformats.org/drawingml/2006/main">
+              <a:graphicData uri="http://schemas.openxmlformats.org/drawingml/2006/picture">
+                <pic:pic xmlns:pic="http://schemas.openxmlformats.org/drawingml/2006/picture">
+                  <pic:nvPicPr>
+                    <pic:cNvPr id="591943172" name="Picture 1" descr="A screenshot of a computer program&#10;&#10;Description automatically generated"/>
+                    <pic:cNvPicPr/>
+                  </pic:nvPicPr>
+                  <pic:blipFill>
+                    <a:blip r:embed="rId15">
+                      <a:extLst>
+                        <a:ext uri="{28A0092B-C50C-407E-A947-70E740481C1C}">
+                          <a14:useLocalDpi xmlns:a14="http://schemas.microsoft.com/office/drawing/2010/main" val="0"/>
+                        </a:ext>
+                      </a:extLst>
+                    </a:blip>
+                    <a:stretch>
+                      <a:fillRect/>
+                    </a:stretch>
+                  </pic:blipFill>
+                  <pic:spPr>
+                    <a:xfrm>
+                      <a:off x="0" y="0"/>
+                      <a:ext cx="3832860" cy="968375"/>
+                    </a:xfrm>
+                    <a:prstGeom prst="rect">
+                      <a:avLst/>
+                    </a:prstGeom>
+                  </pic:spPr>
+                </pic:pic>
+              </a:graphicData>
+            </a:graphic>
+            <wp14:sizeRelH relativeFrom="page">
+              <wp14:pctWidth>0</wp14:pctWidth>
+            </wp14:sizeRelH>
+            <wp14:sizeRelV relativeFrom="page">
+              <wp14:pctHeight>0</wp14:pctHeight>
+            </wp14:sizeRelV>
+          </wp:anchor>
+        </w:drawing>
+      </w:r>
+      <w:r>
+        <w:rPr>
+          <w:noProof/>
+        </w:rPr>
+        <w:drawing>
+          <wp:anchor distT="0" distB="0" distL="114300" distR="114300" simplePos="0" relativeHeight="251669504" behindDoc="0" locked="0" layoutInCell="1" allowOverlap="1" wp14:anchorId="5993031F" wp14:editId="5A120F40">
+            <wp:simplePos x="0" y="0"/>
+            <wp:positionH relativeFrom="column">
+              <wp:posOffset>-707571</wp:posOffset>
+            </wp:positionH>
+            <wp:positionV relativeFrom="paragraph">
+              <wp:posOffset>-281578</wp:posOffset>
+            </wp:positionV>
+            <wp:extent cx="2796782" cy="3482642"/>
+            <wp:effectExtent l="0" t="0" r="3810" b="3810"/>
+            <wp:wrapSquare wrapText="bothSides"/>
+            <wp:docPr id="1830715752" name="Picture 1" descr="A screen shot of a computer program&#10;&#10;Description automatically generated"/>
+            <wp:cNvGraphicFramePr>
+              <a:graphicFrameLocks xmlns:a="http://schemas.openxmlformats.org/drawingml/2006/main" noChangeAspect="1"/>
+            </wp:cNvGraphicFramePr>
+            <a:graphic xmlns:a="http://schemas.openxmlformats.org/drawingml/2006/main">
+              <a:graphicData uri="http://schemas.openxmlformats.org/drawingml/2006/picture">
+                <pic:pic xmlns:pic="http://schemas.openxmlformats.org/drawingml/2006/picture">
+                  <pic:nvPicPr>
+                    <pic:cNvPr id="1830715752" name="Picture 1" descr="A screen shot of a computer program&#10;&#10;Description automatically generated"/>
+                    <pic:cNvPicPr/>
+                  </pic:nvPicPr>
+                  <pic:blipFill>
+                    <a:blip r:embed="rId16">
+                      <a:extLst>
+                        <a:ext uri="{28A0092B-C50C-407E-A947-70E740481C1C}">
+                          <a14:useLocalDpi xmlns:a14="http://schemas.microsoft.com/office/drawing/2010/main" val="0"/>
+                        </a:ext>
+                      </a:extLst>
+                    </a:blip>
+                    <a:stretch>
+                      <a:fillRect/>
+                    </a:stretch>
+                  </pic:blipFill>
+                  <pic:spPr>
+                    <a:xfrm>
+                      <a:off x="0" y="0"/>
+                      <a:ext cx="2796782" cy="3482642"/>
+                    </a:xfrm>
+                    <a:prstGeom prst="rect">
+                      <a:avLst/>
+                    </a:prstGeom>
+                  </pic:spPr>
+                </pic:pic>
+              </a:graphicData>
+            </a:graphic>
+            <wp14:sizeRelH relativeFrom="page">
+              <wp14:pctWidth>0</wp14:pctWidth>
+            </wp14:sizeRelH>
+            <wp14:sizeRelV relativeFrom="page">
+              <wp14:pctHeight>0</wp14:pctHeight>
+            </wp14:sizeRelV>
+          </wp:anchor>
+        </w:drawing>
+      </w:r>
+      <w:r>
+        <w:rPr>
+          <w:noProof/>
+        </w:rPr>
+        <w:t>basic minimax algorithm, found examples online etc. used old text based system to find bugs as easier to implement.</w:t>
+      </w:r>
+    </w:p>
+    <w:p>
+      <w:pPr>
+        <w:rPr>
+          <w:noProof/>
+        </w:rPr>
+      </w:pPr>
+      <w:r>
+        <w:rPr>
+          <w:noProof/>
+        </w:rPr>
+        <w:drawing>
+          <wp:anchor distT="0" distB="0" distL="114300" distR="114300" simplePos="0" relativeHeight="251672576" behindDoc="0" locked="0" layoutInCell="1" allowOverlap="1" wp14:anchorId="673A135A" wp14:editId="30DF1E82">
+            <wp:simplePos x="0" y="0"/>
+            <wp:positionH relativeFrom="column">
+              <wp:posOffset>2243666</wp:posOffset>
+            </wp:positionH>
+            <wp:positionV relativeFrom="paragraph">
+              <wp:posOffset>1214543</wp:posOffset>
+            </wp:positionV>
+            <wp:extent cx="3200677" cy="1028789"/>
+            <wp:effectExtent l="0" t="0" r="0" b="0"/>
+            <wp:wrapSquare wrapText="bothSides"/>
+            <wp:docPr id="168807481" name="Picture 1" descr="A black screen with white text&#10;&#10;Description automatically generated"/>
+            <wp:cNvGraphicFramePr>
+              <a:graphicFrameLocks xmlns:a="http://schemas.openxmlformats.org/drawingml/2006/main" noChangeAspect="1"/>
+            </wp:cNvGraphicFramePr>
+            <a:graphic xmlns:a="http://schemas.openxmlformats.org/drawingml/2006/main">
+              <a:graphicData uri="http://schemas.openxmlformats.org/drawingml/2006/picture">
+                <pic:pic xmlns:pic="http://schemas.openxmlformats.org/drawingml/2006/picture">
+                  <pic:nvPicPr>
+                    <pic:cNvPr id="168807481" name="Picture 1" descr="A black screen with white text&#10;&#10;Description automatically generated"/>
+                    <pic:cNvPicPr/>
+                  </pic:nvPicPr>
+                  <pic:blipFill>
+                    <a:blip r:embed="rId17">
+                      <a:extLst>
+                        <a:ext uri="{28A0092B-C50C-407E-A947-70E740481C1C}">
+                          <a14:useLocalDpi xmlns:a14="http://schemas.microsoft.com/office/drawing/2010/main" val="0"/>
+                        </a:ext>
+                      </a:extLst>
+                    </a:blip>
+                    <a:stretch>
+                      <a:fillRect/>
+                    </a:stretch>
+                  </pic:blipFill>
+                  <pic:spPr>
+                    <a:xfrm>
+                      <a:off x="0" y="0"/>
+                      <a:ext cx="3200677" cy="1028789"/>
+                    </a:xfrm>
+                    <a:prstGeom prst="rect">
+                      <a:avLst/>
+                    </a:prstGeom>
+                  </pic:spPr>
+                </pic:pic>
+              </a:graphicData>
+            </a:graphic>
+            <wp14:sizeRelH relativeFrom="page">
+              <wp14:pctWidth>0</wp14:pctWidth>
+            </wp14:sizeRelH>
+            <wp14:sizeRelV relativeFrom="page">
+              <wp14:pctHeight>0</wp14:pctHeight>
+            </wp14:sizeRelV>
+          </wp:anchor>
+        </w:drawing>
+      </w:r>
+      <w:r>
+        <w:rPr>
+          <w:noProof/>
+        </w:rPr>
+        <w:drawing>
+          <wp:inline distT="0" distB="0" distL="0" distR="0" wp14:anchorId="1032481A" wp14:editId="7404BEF8">
+            <wp:extent cx="1844200" cy="114310"/>
+            <wp:effectExtent l="0" t="0" r="3810" b="0"/>
+            <wp:docPr id="538781165" name="Picture 1"/>
+            <wp:cNvGraphicFramePr>
+              <a:graphicFrameLocks xmlns:a="http://schemas.openxmlformats.org/drawingml/2006/main" noChangeAspect="1"/>
+            </wp:cNvGraphicFramePr>
+            <a:graphic xmlns:a="http://schemas.openxmlformats.org/drawingml/2006/main">
+              <a:graphicData uri="http://schemas.openxmlformats.org/drawingml/2006/picture">
+                <pic:pic xmlns:pic="http://schemas.openxmlformats.org/drawingml/2006/picture">
+                  <pic:nvPicPr>
+                    <pic:cNvPr id="538781165" name=""/>
+                    <pic:cNvPicPr/>
+                  </pic:nvPicPr>
+                  <pic:blipFill>
+                    <a:blip r:embed="rId18"/>
+                    <a:stretch>
+                      <a:fillRect/>
+                    </a:stretch>
+                  </pic:blipFill>
+                  <pic:spPr>
+                    <a:xfrm>
+                      <a:off x="0" y="0"/>
+                      <a:ext cx="1844200" cy="114310"/>
                     </a:xfrm>
                     <a:prstGeom prst="rect">
                       <a:avLst/>
@@ -263,44 +1249,176 @@
         <w:rPr>
           <w:noProof/>
         </w:rPr>
-        <w:tab/>
-      </w:r>
-      <w:r>
-        <w:rPr>
-          <w:noProof/>
-        </w:rPr>
-        <w:tab/>
-      </w:r>
-      <w:r>
-        <w:rPr>
-          <w:noProof/>
-        </w:rPr>
-        <w:tab/>
-      </w:r>
-      <w:r>
-        <w:rPr>
-          <w:noProof/>
-        </w:rPr>
-        <w:tab/>
-      </w:r>
-      <w:r>
-        <w:rPr>
-          <w:noProof/>
-        </w:rPr>
-        <w:tab/>
-      </w:r>
-      <w:r>
-        <w:rPr>
-          <w:noProof/>
-        </w:rPr>
-        <w:tab/>
-      </w:r>
-      <w:r>
-        <w:rPr>
-          <w:noProof/>
-        </w:rPr>
-        <w:tab/>
-      </w:r>
+        <w:t xml:space="preserve"> board wasn’t being cleared!</w:t>
+      </w:r>
+    </w:p>
+    <w:p>
+      <w:pPr>
+        <w:rPr>
+          <w:noProof/>
+        </w:rPr>
+      </w:pPr>
+      <w:r>
+        <w:rPr>
+          <w:noProof/>
+        </w:rPr>
+        <w:drawing>
+          <wp:anchor distT="0" distB="0" distL="114300" distR="114300" simplePos="0" relativeHeight="251673600" behindDoc="0" locked="0" layoutInCell="1" allowOverlap="1" wp14:anchorId="4F0ACC16" wp14:editId="1C58C046">
+            <wp:simplePos x="0" y="0"/>
+            <wp:positionH relativeFrom="column">
+              <wp:posOffset>2311400</wp:posOffset>
+            </wp:positionH>
+            <wp:positionV relativeFrom="paragraph">
+              <wp:posOffset>1031451</wp:posOffset>
+            </wp:positionV>
+            <wp:extent cx="1463167" cy="518205"/>
+            <wp:effectExtent l="0" t="0" r="3810" b="0"/>
+            <wp:wrapSquare wrapText="bothSides"/>
+            <wp:docPr id="146760164" name="Picture 1" descr="A black background with white text&#10;&#10;Description automatically generated"/>
+            <wp:cNvGraphicFramePr>
+              <a:graphicFrameLocks xmlns:a="http://schemas.openxmlformats.org/drawingml/2006/main" noChangeAspect="1"/>
+            </wp:cNvGraphicFramePr>
+            <a:graphic xmlns:a="http://schemas.openxmlformats.org/drawingml/2006/main">
+              <a:graphicData uri="http://schemas.openxmlformats.org/drawingml/2006/picture">
+                <pic:pic xmlns:pic="http://schemas.openxmlformats.org/drawingml/2006/picture">
+                  <pic:nvPicPr>
+                    <pic:cNvPr id="146760164" name="Picture 1" descr="A black background with white text&#10;&#10;Description automatically generated"/>
+                    <pic:cNvPicPr/>
+                  </pic:nvPicPr>
+                  <pic:blipFill>
+                    <a:blip r:embed="rId19">
+                      <a:extLst>
+                        <a:ext uri="{28A0092B-C50C-407E-A947-70E740481C1C}">
+                          <a14:useLocalDpi xmlns:a14="http://schemas.microsoft.com/office/drawing/2010/main" val="0"/>
+                        </a:ext>
+                      </a:extLst>
+                    </a:blip>
+                    <a:stretch>
+                      <a:fillRect/>
+                    </a:stretch>
+                  </pic:blipFill>
+                  <pic:spPr>
+                    <a:xfrm>
+                      <a:off x="0" y="0"/>
+                      <a:ext cx="1463167" cy="518205"/>
+                    </a:xfrm>
+                    <a:prstGeom prst="rect">
+                      <a:avLst/>
+                    </a:prstGeom>
+                  </pic:spPr>
+                </pic:pic>
+              </a:graphicData>
+            </a:graphic>
+            <wp14:sizeRelH relativeFrom="page">
+              <wp14:pctWidth>0</wp14:pctWidth>
+            </wp14:sizeRelH>
+            <wp14:sizeRelV relativeFrom="page">
+              <wp14:pctHeight>0</wp14:pctHeight>
+            </wp14:sizeRelV>
+          </wp:anchor>
+        </w:drawing>
+      </w:r>
+    </w:p>
+    <w:p>
+      <w:pPr>
+        <w:rPr>
+          <w:noProof/>
+        </w:rPr>
+      </w:pPr>
+    </w:p>
+    <w:p>
+      <w:pPr>
+        <w:rPr>
+          <w:noProof/>
+        </w:rPr>
+      </w:pPr>
+    </w:p>
+    <w:p>
+      <w:pPr>
+        <w:rPr>
+          <w:noProof/>
+        </w:rPr>
+      </w:pPr>
+      <w:r>
+        <w:rPr>
+          <w:noProof/>
+        </w:rPr>
+        <w:drawing>
+          <wp:anchor distT="0" distB="0" distL="114300" distR="114300" simplePos="0" relativeHeight="251674624" behindDoc="0" locked="0" layoutInCell="1" allowOverlap="1" wp14:anchorId="285E2DCC" wp14:editId="3FE612C6">
+            <wp:simplePos x="0" y="0"/>
+            <wp:positionH relativeFrom="column">
+              <wp:posOffset>-694267</wp:posOffset>
+            </wp:positionH>
+            <wp:positionV relativeFrom="paragraph">
+              <wp:posOffset>197908</wp:posOffset>
+            </wp:positionV>
+            <wp:extent cx="4389500" cy="662997"/>
+            <wp:effectExtent l="0" t="0" r="0" b="3810"/>
+            <wp:wrapSquare wrapText="bothSides"/>
+            <wp:docPr id="169365159" name="Picture 1"/>
+            <wp:cNvGraphicFramePr>
+              <a:graphicFrameLocks xmlns:a="http://schemas.openxmlformats.org/drawingml/2006/main" noChangeAspect="1"/>
+            </wp:cNvGraphicFramePr>
+            <a:graphic xmlns:a="http://schemas.openxmlformats.org/drawingml/2006/main">
+              <a:graphicData uri="http://schemas.openxmlformats.org/drawingml/2006/picture">
+                <pic:pic xmlns:pic="http://schemas.openxmlformats.org/drawingml/2006/picture">
+                  <pic:nvPicPr>
+                    <pic:cNvPr id="169365159" name=""/>
+                    <pic:cNvPicPr/>
+                  </pic:nvPicPr>
+                  <pic:blipFill>
+                    <a:blip r:embed="rId20">
+                      <a:extLst>
+                        <a:ext uri="{28A0092B-C50C-407E-A947-70E740481C1C}">
+                          <a14:useLocalDpi xmlns:a14="http://schemas.microsoft.com/office/drawing/2010/main" val="0"/>
+                        </a:ext>
+                      </a:extLst>
+                    </a:blip>
+                    <a:stretch>
+                      <a:fillRect/>
+                    </a:stretch>
+                  </pic:blipFill>
+                  <pic:spPr>
+                    <a:xfrm>
+                      <a:off x="0" y="0"/>
+                      <a:ext cx="4389500" cy="662997"/>
+                    </a:xfrm>
+                    <a:prstGeom prst="rect">
+                      <a:avLst/>
+                    </a:prstGeom>
+                  </pic:spPr>
+                </pic:pic>
+              </a:graphicData>
+            </a:graphic>
+            <wp14:sizeRelH relativeFrom="page">
+              <wp14:pctWidth>0</wp14:pctWidth>
+            </wp14:sizeRelH>
+            <wp14:sizeRelV relativeFrom="page">
+              <wp14:pctHeight>0</wp14:pctHeight>
+            </wp14:sizeRelV>
+          </wp:anchor>
+        </w:drawing>
+      </w:r>
+    </w:p>
+    <w:p>
+      <w:pPr>
+        <w:rPr>
+          <w:noProof/>
+        </w:rPr>
+      </w:pPr>
+      <w:r>
+        <w:rPr>
+          <w:noProof/>
+        </w:rPr>
+        <w:t>Was cutting off the end if the depth was &gt; 2.</w:t>
+      </w:r>
+    </w:p>
+    <w:p>
+      <w:pPr>
+        <w:rPr>
+          <w:noProof/>
+        </w:rPr>
+      </w:pPr>
     </w:p>
     <w:sectPr>
       <w:pgSz w:w="11906" w:h="16838"/>

</xml_diff>

<commit_message>
added chess NEA doc, and added photos of problems
</commit_message>
<xml_diff>
--- a/writing/ChessProblemsScreenshots.docx
+++ b/writing/ChessProblemsScreenshots.docx
@@ -8,7 +8,7 @@
           <w:noProof/>
         </w:rPr>
         <w:drawing>
-          <wp:anchor distT="0" distB="0" distL="114300" distR="114300" simplePos="0" relativeHeight="251665408" behindDoc="0" locked="0" layoutInCell="1" allowOverlap="1" wp14:anchorId="47531D76" wp14:editId="10270628">
+          <wp:anchor distT="0" distB="0" distL="114300" distR="114300" simplePos="0" relativeHeight="251665408" behindDoc="0" locked="0" layoutInCell="1" allowOverlap="1" wp14:anchorId="47531D76" wp14:editId="6ABB450E">
             <wp:simplePos x="0" y="0"/>
             <wp:positionH relativeFrom="page">
               <wp:posOffset>5344795</wp:posOffset>
@@ -1418,6 +1418,99 @@
         <w:rPr>
           <w:noProof/>
         </w:rPr>
+      </w:pPr>
+      <w:r>
+        <w:rPr>
+          <w:noProof/>
+        </w:rPr>
+        <w:drawing>
+          <wp:anchor distT="0" distB="0" distL="114300" distR="114300" simplePos="0" relativeHeight="251675648" behindDoc="0" locked="0" layoutInCell="1" allowOverlap="1" wp14:anchorId="1127E3E7" wp14:editId="63F89133">
+            <wp:simplePos x="0" y="0"/>
+            <wp:positionH relativeFrom="column">
+              <wp:posOffset>-662940</wp:posOffset>
+            </wp:positionH>
+            <wp:positionV relativeFrom="paragraph">
+              <wp:posOffset>147955</wp:posOffset>
+            </wp:positionV>
+            <wp:extent cx="3586131" cy="3802380"/>
+            <wp:effectExtent l="0" t="0" r="0" b="7620"/>
+            <wp:wrapSquare wrapText="bothSides"/>
+            <wp:docPr id="805386865" name="Picture 1"/>
+            <wp:cNvGraphicFramePr>
+              <a:graphicFrameLocks xmlns:a="http://schemas.openxmlformats.org/drawingml/2006/main" noChangeAspect="1"/>
+            </wp:cNvGraphicFramePr>
+            <a:graphic xmlns:a="http://schemas.openxmlformats.org/drawingml/2006/main">
+              <a:graphicData uri="http://schemas.openxmlformats.org/drawingml/2006/picture">
+                <pic:pic xmlns:pic="http://schemas.openxmlformats.org/drawingml/2006/picture">
+                  <pic:nvPicPr>
+                    <pic:cNvPr id="805386865" name=""/>
+                    <pic:cNvPicPr/>
+                  </pic:nvPicPr>
+                  <pic:blipFill>
+                    <a:blip r:embed="rId21">
+                      <a:extLst>
+                        <a:ext uri="{28A0092B-C50C-407E-A947-70E740481C1C}">
+                          <a14:useLocalDpi xmlns:a14="http://schemas.microsoft.com/office/drawing/2010/main" val="0"/>
+                        </a:ext>
+                      </a:extLst>
+                    </a:blip>
+                    <a:stretch>
+                      <a:fillRect/>
+                    </a:stretch>
+                  </pic:blipFill>
+                  <pic:spPr>
+                    <a:xfrm>
+                      <a:off x="0" y="0"/>
+                      <a:ext cx="3586131" cy="3802380"/>
+                    </a:xfrm>
+                    <a:prstGeom prst="rect">
+                      <a:avLst/>
+                    </a:prstGeom>
+                  </pic:spPr>
+                </pic:pic>
+              </a:graphicData>
+            </a:graphic>
+            <wp14:sizeRelH relativeFrom="page">
+              <wp14:pctWidth>0</wp14:pctWidth>
+            </wp14:sizeRelH>
+            <wp14:sizeRelV relativeFrom="page">
+              <wp14:pctHeight>0</wp14:pctHeight>
+            </wp14:sizeRelV>
+          </wp:anchor>
+        </w:drawing>
+      </w:r>
+    </w:p>
+    <w:p>
+      <w:r>
+        <w:t xml:space="preserve">Tried to promote when testing, however it doesn’t work. Because haven’t added it yet. Thought about it, also haven’t added </w:t>
+      </w:r>
+      <w:proofErr w:type="spellStart"/>
+      <w:r>
+        <w:t>en</w:t>
+      </w:r>
+      <w:proofErr w:type="spellEnd"/>
+      <w:r>
+        <w:t xml:space="preserve"> </w:t>
+      </w:r>
+      <w:proofErr w:type="spellStart"/>
+      <w:r>
+        <w:t>passent</w:t>
+      </w:r>
+      <w:proofErr w:type="spellEnd"/>
+      <w:r>
+        <w:t>.</w:t>
+      </w:r>
+    </w:p>
+    <w:p>
+      <w:pPr>
+        <w:rPr>
+          <w:noProof/>
+        </w:rPr>
+      </w:pPr>
+    </w:p>
+    <w:p>
+      <w:pPr>
+        <w:ind w:firstLine="720"/>
       </w:pPr>
     </w:p>
     <w:sectPr>

</xml_diff>

<commit_message>
Fix pawn promotion bug and improve evaluation depth
</commit_message>
<xml_diff>
--- a/writing/ChessProblemsScreenshots.docx
+++ b/writing/ChessProblemsScreenshots.docx
@@ -8,7 +8,7 @@
           <w:noProof/>
         </w:rPr>
         <w:drawing>
-          <wp:anchor distT="0" distB="0" distL="114300" distR="114300" simplePos="0" relativeHeight="251665408" behindDoc="0" locked="0" layoutInCell="1" allowOverlap="1" wp14:anchorId="47531D76" wp14:editId="73C5748D">
+          <wp:anchor distT="0" distB="0" distL="114300" distR="114300" simplePos="0" relativeHeight="251665408" behindDoc="0" locked="0" layoutInCell="1" allowOverlap="1" wp14:anchorId="47531D76" wp14:editId="49BD6EDA">
             <wp:simplePos x="0" y="0"/>
             <wp:positionH relativeFrom="page">
               <wp:posOffset>5344795</wp:posOffset>
@@ -1497,6 +1497,9 @@
         <w:ind w:firstLine="720"/>
       </w:pPr>
       <w:r>
+        <w:rPr>
+          <w:noProof/>
+        </w:rPr>
         <w:lastRenderedPageBreak/>
         <w:drawing>
           <wp:anchor distT="0" distB="0" distL="114300" distR="114300" simplePos="0" relativeHeight="251676672" behindDoc="0" locked="0" layoutInCell="1" allowOverlap="1" wp14:anchorId="2080B718" wp14:editId="54FF31EF">
@@ -1568,6 +1571,9 @@
         <w:ind w:firstLine="720"/>
       </w:pPr>
       <w:r>
+        <w:rPr>
+          <w:noProof/>
+        </w:rPr>
         <w:lastRenderedPageBreak/>
         <w:drawing>
           <wp:inline distT="0" distB="0" distL="0" distR="0" wp14:anchorId="5EEFB799" wp14:editId="2D635036">
@@ -1612,6 +1618,49 @@
       </w:pPr>
       <w:r>
         <w:br w:type="textWrapping" w:clear="all"/>
+      </w:r>
+      <w:r>
+        <w:drawing>
+          <wp:inline distT="0" distB="0" distL="0" distR="0" wp14:anchorId="32EDAF8C" wp14:editId="63745185">
+            <wp:extent cx="2530059" cy="1585097"/>
+            <wp:effectExtent l="0" t="0" r="3810" b="0"/>
+            <wp:docPr id="1209550842" name="Picture 1" descr="A screenshot of a computer program&#10;&#10;Description automatically generated"/>
+            <wp:cNvGraphicFramePr>
+              <a:graphicFrameLocks xmlns:a="http://schemas.openxmlformats.org/drawingml/2006/main" noChangeAspect="1"/>
+            </wp:cNvGraphicFramePr>
+            <a:graphic xmlns:a="http://schemas.openxmlformats.org/drawingml/2006/main">
+              <a:graphicData uri="http://schemas.openxmlformats.org/drawingml/2006/picture">
+                <pic:pic xmlns:pic="http://schemas.openxmlformats.org/drawingml/2006/picture">
+                  <pic:nvPicPr>
+                    <pic:cNvPr id="1209550842" name="Picture 1" descr="A screenshot of a computer program&#10;&#10;Description automatically generated"/>
+                    <pic:cNvPicPr/>
+                  </pic:nvPicPr>
+                  <pic:blipFill>
+                    <a:blip r:embed="rId24"/>
+                    <a:stretch>
+                      <a:fillRect/>
+                    </a:stretch>
+                  </pic:blipFill>
+                  <pic:spPr>
+                    <a:xfrm>
+                      <a:off x="0" y="0"/>
+                      <a:ext cx="2530059" cy="1585097"/>
+                    </a:xfrm>
+                    <a:prstGeom prst="rect">
+                      <a:avLst/>
+                    </a:prstGeom>
+                  </pic:spPr>
+                </pic:pic>
+              </a:graphicData>
+            </a:graphic>
+          </wp:inline>
+        </w:drawing>
+      </w:r>
+      <w:r>
+        <w:t>was preferring to lose a knight, and get out a knight due to this being a +5 move, even though losing a knight worth 3. I was meant to change the knights value not add value!!</w:t>
+      </w:r>
+      <w:r>
+        <w:t xml:space="preserve"> Should have changed the value of the knight individually, but it is the same thing as changing overall score. </w:t>
       </w:r>
     </w:p>
     <w:sectPr>

</xml_diff>